<commit_message>
probation updated with tel number
</commit_message>
<xml_diff>
--- a/lib/assets/probation.docx
+++ b/lib/assets/probation.docx
@@ -360,6 +360,39 @@
                       <w:lang w:val="de-DE"/>
                     </w:rPr>
                   </w:pPr>
+                </w:p>
+                <w:p>
+                  <w:pPr>
+                    <w:overflowPunct w:val="0"/>
+                    <w:autoSpaceDE w:val="0"/>
+                    <w:autoSpaceDN w:val="0"/>
+                    <w:adjustRightInd w:val="0"/>
+                    <w:spacing w:line="220" w:lineRule="exact"/>
+                    <w:rPr>
+                      <w:rFonts w:ascii="Arial" w:hAnsi="Arial" w:cs="Arial"/>
+                      <w:b/>
+                      <w:sz w:val="22"/>
+                      <w:lang w:val="de-DE"/>
+                    </w:rPr>
+                  </w:pPr>
+                  <w:r>
+                    <w:rPr>
+                      <w:rFonts w:ascii="Arial" w:hAnsi="Arial" w:cs="Arial"/>
+                      <w:b/>
+                      <w:sz w:val="22"/>
+                      <w:lang w:val="de-DE"/>
+                    </w:rPr>
+                    <w:t xml:space="preserve">T  </w:t>
+                  </w:r>
+                  <w:r>
+                    <w:rPr>
+                      <w:rFonts w:ascii="Arial" w:hAnsi="Arial" w:cs="Arial"/>
+                      <w:bCs/>
+                      <w:sz w:val="22"/>
+                      <w:lang w:val="de-DE"/>
+                    </w:rPr>
+                    <w:t>01283 496 136</w:t>
+                  </w:r>
                 </w:p>
                 <w:p>
                   <w:pPr>

</xml_diff>